<commit_message>
Updated display class. Started afflictions.
</commit_message>
<xml_diff>
--- a/requirements.docx
+++ b/requirements.docx
@@ -14,184 +14,84 @@
           <w:rFonts w:hint="default"/>
           <w:lang w:val="en"/>
         </w:rPr>
-        <w:t>Hero object</w:t>
-      </w:r>
-    </w:p>
-    <w:p>
-      <w:pPr>
-        <w:ind w:firstLine="420" w:firstLineChars="0"/>
-        <w:rPr>
-          <w:rFonts w:hint="default"/>
-          <w:lang w:val="en"/>
-        </w:rPr>
-      </w:pPr>
-      <w:r>
-        <w:rPr>
-          <w:rFonts w:hint="default"/>
-          <w:lang w:val="en"/>
-        </w:rPr>
-        <w:t>Shall contain a name</w:t>
-      </w:r>
-    </w:p>
-    <w:p>
-      <w:pPr>
-        <w:ind w:firstLine="420" w:firstLineChars="0"/>
-        <w:rPr>
-          <w:rFonts w:hint="default"/>
-          <w:lang w:val="en"/>
-        </w:rPr>
-      </w:pPr>
-      <w:r>
-        <w:rPr>
-          <w:rFonts w:hint="default"/>
-          <w:lang w:val="en"/>
-        </w:rPr>
-        <w:t>Shall contain hitpoints, blood points and essence points</w:t>
-      </w:r>
-    </w:p>
-    <w:p>
-      <w:pPr>
-        <w:ind w:firstLine="420" w:firstLineChars="0"/>
-        <w:rPr>
-          <w:rFonts w:hint="default"/>
-          <w:lang w:val="en"/>
-        </w:rPr>
-      </w:pPr>
-      <w:r>
-        <w:rPr>
-          <w:rFonts w:hint="default"/>
-          <w:lang w:val="en"/>
-        </w:rPr>
-        <w:t>Shall contain a defending variable</w:t>
-      </w:r>
-    </w:p>
-    <w:p>
-      <w:pPr>
-        <w:ind w:firstLine="420" w:firstLineChars="0"/>
-        <w:rPr>
-          <w:rFonts w:hint="default"/>
-          <w:lang w:val="en"/>
-        </w:rPr>
-      </w:pPr>
-      <w:r>
-        <w:rPr>
-          <w:rFonts w:hint="default"/>
-          <w:lang w:val="en"/>
-        </w:rPr>
-        <w:t>Shall contain a weapon object</w:t>
-      </w:r>
-    </w:p>
-    <w:p>
-      <w:pPr>
-        <w:ind w:firstLine="420" w:firstLineChars="0"/>
-        <w:rPr>
-          <w:rFonts w:hint="default"/>
-          <w:lang w:val="en"/>
-        </w:rPr>
-      </w:pPr>
-      <w:r>
-        <w:rPr>
-          <w:rFonts w:hint="default"/>
-          <w:lang w:val="en"/>
-        </w:rPr>
-        <w:t>Shall contain an object for offhand- may be a weapon object</w:t>
-      </w:r>
-    </w:p>
-    <w:p>
-      <w:pPr>
-        <w:ind w:firstLine="420" w:firstLineChars="0"/>
-        <w:rPr>
-          <w:rFonts w:hint="default"/>
-          <w:lang w:val="en"/>
-        </w:rPr>
-      </w:pPr>
-    </w:p>
-    <w:p>
-      <w:pPr>
-        <w:ind w:firstLine="420" w:firstLineChars="0"/>
-        <w:rPr>
-          <w:rFonts w:hint="default"/>
-          <w:lang w:val="en"/>
-        </w:rPr>
-      </w:pPr>
-    </w:p>
-    <w:p>
-      <w:pPr>
-        <w:ind w:firstLine="420" w:firstLineChars="0"/>
-        <w:rPr>
-          <w:rFonts w:hint="default"/>
-          <w:lang w:val="en"/>
-        </w:rPr>
-      </w:pPr>
-      <w:r>
-        <w:rPr>
-          <w:rFonts w:hint="default"/>
-          <w:lang w:val="en"/>
-        </w:rPr>
-        <w:t>Shall house a displayStats function</w:t>
-      </w:r>
-    </w:p>
-    <w:p>
-      <w:pPr>
-        <w:ind w:firstLine="420" w:firstLineChars="0"/>
-        <w:rPr>
-          <w:rFonts w:hint="default"/>
-          <w:lang w:val="en"/>
-        </w:rPr>
-      </w:pPr>
-    </w:p>
-    <w:p>
-      <w:pPr>
-        <w:rPr>
-          <w:rFonts w:hint="default"/>
-          <w:lang w:val="en"/>
-        </w:rPr>
-      </w:pPr>
-      <w:r>
-        <w:rPr>
-          <w:rFonts w:hint="default"/>
-          <w:lang w:val="en"/>
-        </w:rPr>
-        <w:t>Combat</w:t>
-      </w:r>
-    </w:p>
-    <w:p>
-      <w:pPr>
-        <w:ind w:firstLine="420" w:firstLineChars="0"/>
-        <w:rPr>
-          <w:rFonts w:hint="default"/>
-          <w:lang w:val="en"/>
-        </w:rPr>
-      </w:pPr>
-      <w:r>
-        <w:rPr>
-          <w:rFonts w:hint="default"/>
-          <w:lang w:val="en"/>
-        </w:rPr>
-        <w:t>Should include a timing function to determine turn actions</w:t>
-      </w:r>
-    </w:p>
-    <w:p>
-      <w:pPr>
-        <w:ind w:firstLine="420" w:firstLineChars="0"/>
-        <w:rPr>
-          <w:rFonts w:hint="default"/>
-          <w:lang w:val="en"/>
-        </w:rPr>
-      </w:pPr>
-    </w:p>
-    <w:p>
-      <w:pPr>
-        <w:ind w:firstLine="420" w:firstLineChars="0"/>
-        <w:rPr>
-          <w:rFonts w:hint="default"/>
-          <w:lang w:val="en"/>
-        </w:rPr>
-      </w:pPr>
-    </w:p>
-    <w:p>
-      <w:pPr>
-        <w:ind w:firstLine="420" w:firstLineChars="0"/>
+        <w:t>To do:</w:t>
+      </w:r>
+    </w:p>
+    <w:p>
+      <w:pPr>
+        <w:rPr>
+          <w:rFonts w:hint="default"/>
+          <w:lang w:val="en"/>
+        </w:rPr>
+      </w:pPr>
+    </w:p>
+    <w:p>
+      <w:pPr>
+        <w:rPr>
+          <w:rFonts w:hint="default"/>
+          <w:lang w:val="en"/>
+        </w:rPr>
+      </w:pPr>
+      <w:r>
+        <w:rPr>
+          <w:rFonts w:hint="default"/>
+          <w:lang w:val="en"/>
+        </w:rPr>
+        <w:t>Implement armor / Monster vulnerabilities</w:t>
+      </w:r>
+    </w:p>
+    <w:p>
+      <w:pPr>
+        <w:rPr>
+          <w:rFonts w:hint="default"/>
+          <w:lang w:val="en"/>
+        </w:rPr>
+      </w:pPr>
+      <w:r>
+        <w:rPr>
+          <w:rFonts w:hint="default"/>
+          <w:lang w:val="en"/>
+        </w:rPr>
+        <w:t>Implement ailments</w:t>
+      </w:r>
+    </w:p>
+    <w:p>
+      <w:pPr>
+        <w:rPr>
+          <w:rFonts w:hint="default"/>
+          <w:lang w:val="en"/>
+        </w:rPr>
+      </w:pPr>
+      <w:r>
+        <w:rPr>
+          <w:rFonts w:hint="default"/>
+          <w:lang w:val="en"/>
+        </w:rPr>
+        <w:t>Retaliatory responses</w:t>
+      </w:r>
+    </w:p>
+    <w:p>
+      <w:pPr>
+        <w:rPr>
+          <w:rFonts w:hint="default"/>
+          <w:lang w:val="en"/>
+        </w:rPr>
+      </w:pPr>
+      <w:r>
+        <w:rPr>
+          <w:rFonts w:hint="default"/>
+          <w:lang w:val="en"/>
+        </w:rPr>
+        <w:t>Size of creatures determines creature power</w:t>
+      </w:r>
+      <w:bookmarkStart w:id="0" w:name="_GoBack"/>
+      <w:bookmarkEnd w:id="0"/>
+    </w:p>
+    <w:p>
+      <w:pPr>
+        <w:pBdr>
+          <w:bottom w:val="single" w:color="auto" w:sz="4" w:space="0"/>
+        </w:pBdr>
         <w:rPr>
           <w:rFonts w:hint="default"/>
           <w:lang w:val="en"/>
@@ -248,6 +148,31 @@
           <w:rFonts w:hint="default"/>
           <w:lang w:val="en"/>
         </w:rPr>
+        <w:t>Determine priority</w:t>
+      </w:r>
+    </w:p>
+    <w:p>
+      <w:pPr>
+        <w:ind w:firstLine="420" w:firstLineChars="0"/>
+        <w:rPr>
+          <w:rFonts w:hint="default"/>
+          <w:lang w:val="en"/>
+        </w:rPr>
+      </w:pPr>
+    </w:p>
+    <w:p>
+      <w:pPr>
+        <w:ind w:firstLine="420" w:firstLineChars="0"/>
+        <w:rPr>
+          <w:rFonts w:hint="default"/>
+          <w:lang w:val="en"/>
+        </w:rPr>
+      </w:pPr>
+      <w:r>
+        <w:rPr>
+          <w:rFonts w:hint="default"/>
+          <w:lang w:val="en"/>
+        </w:rPr>
         <w:t>If action not set:</w:t>
       </w:r>
     </w:p>
@@ -280,16 +205,7 @@
           <w:rFonts w:hint="default"/>
           <w:lang w:val="en"/>
         </w:rPr>
-        <w:t>Calculate Dam</w:t>
-      </w:r>
-      <w:bookmarkStart w:id="0" w:name="_GoBack"/>
-      <w:bookmarkEnd w:id="0"/>
-      <w:r>
-        <w:rPr>
-          <w:rFonts w:hint="default"/>
-          <w:lang w:val="en"/>
-        </w:rPr>
-        <w:t>age</w:t>
+        <w:t>Calculate Damage</w:t>
       </w:r>
     </w:p>
     <w:p>
@@ -305,6 +221,38 @@
           <w:rFonts w:hint="default"/>
           <w:lang w:val="en"/>
         </w:rPr>
+        <w:t>Apply Damage</w:t>
+      </w:r>
+    </w:p>
+    <w:p>
+      <w:pPr>
+        <w:ind w:left="420" w:leftChars="0" w:firstLine="420" w:firstLineChars="0"/>
+        <w:rPr>
+          <w:rFonts w:hint="default"/>
+          <w:lang w:val="en"/>
+        </w:rPr>
+      </w:pPr>
+      <w:r>
+        <w:rPr>
+          <w:rFonts w:hint="default"/>
+          <w:lang w:val="en"/>
+        </w:rPr>
+        <w:t>Check for defeat</w:t>
+      </w:r>
+    </w:p>
+    <w:p>
+      <w:pPr>
+        <w:ind w:left="420" w:leftChars="0" w:firstLine="420" w:firstLineChars="0"/>
+        <w:rPr>
+          <w:rFonts w:hint="default"/>
+          <w:lang w:val="en"/>
+        </w:rPr>
+      </w:pPr>
+      <w:r>
+        <w:rPr>
+          <w:rFonts w:hint="default"/>
+          <w:lang w:val="en"/>
+        </w:rPr>
         <w:t>Set affliction</w:t>
       </w:r>
     </w:p>
@@ -316,6 +264,22 @@
           <w:lang w:val="en"/>
         </w:rPr>
       </w:pPr>
+      <w:r>
+        <w:rPr>
+          <w:rFonts w:hint="default"/>
+          <w:lang w:val="en"/>
+        </w:rPr>
+        <w:t>Check for defeat</w:t>
+      </w:r>
+    </w:p>
+    <w:p>
+      <w:pPr>
+        <w:ind w:left="420" w:leftChars="0" w:firstLine="420" w:firstLineChars="0"/>
+        <w:rPr>
+          <w:rFonts w:hint="default"/>
+          <w:lang w:val="en"/>
+        </w:rPr>
+      </w:pPr>
     </w:p>
     <w:p>
       <w:pPr>
@@ -362,6 +326,38 @@
           <w:rFonts w:hint="default"/>
           <w:lang w:val="en"/>
         </w:rPr>
+        <w:t>Apply damage</w:t>
+      </w:r>
+    </w:p>
+    <w:p>
+      <w:pPr>
+        <w:ind w:left="840" w:leftChars="0" w:firstLine="0" w:firstLineChars="0"/>
+        <w:rPr>
+          <w:rFonts w:hint="default"/>
+          <w:lang w:val="en"/>
+        </w:rPr>
+      </w:pPr>
+      <w:r>
+        <w:rPr>
+          <w:rFonts w:hint="default"/>
+          <w:lang w:val="en"/>
+        </w:rPr>
+        <w:t>Check for defeat</w:t>
+      </w:r>
+    </w:p>
+    <w:p>
+      <w:pPr>
+        <w:ind w:left="840" w:leftChars="0" w:firstLine="0" w:firstLineChars="0"/>
+        <w:rPr>
+          <w:rFonts w:hint="default"/>
+          <w:lang w:val="en"/>
+        </w:rPr>
+      </w:pPr>
+      <w:r>
+        <w:rPr>
+          <w:rFonts w:hint="default"/>
+          <w:lang w:val="en"/>
+        </w:rPr>
         <w:t>Set affliction</w:t>
       </w:r>
     </w:p>
@@ -373,68 +369,64 @@
           <w:lang w:val="en"/>
         </w:rPr>
       </w:pPr>
-    </w:p>
-    <w:p>
-      <w:pPr>
-        <w:rPr>
-          <w:rFonts w:hint="default"/>
-          <w:lang w:val="en"/>
-        </w:rPr>
-      </w:pPr>
-      <w:r>
-        <w:rPr>
-          <w:rFonts w:hint="default"/>
-          <w:lang w:val="en"/>
-        </w:rPr>
-        <w:t xml:space="preserve">  </w:t>
-      </w:r>
-      <w:r>
-        <w:rPr>
-          <w:rFonts w:hint="default"/>
-          <w:lang w:val="en"/>
-        </w:rPr>
-        <w:tab/>
-      </w:r>
-    </w:p>
-    <w:p>
-      <w:pPr>
-        <w:ind w:firstLine="420" w:firstLineChars="0"/>
-        <w:rPr>
-          <w:rFonts w:hint="default"/>
-          <w:lang w:val="en"/>
-        </w:rPr>
-      </w:pPr>
-      <w:r>
-        <w:rPr>
-          <w:rFonts w:hint="default"/>
-          <w:lang w:val="en"/>
-        </w:rPr>
-        <w:t>Determine Priority</w:t>
-      </w:r>
-    </w:p>
-    <w:p>
-      <w:pPr>
-        <w:ind w:left="840" w:leftChars="0" w:firstLine="0" w:firstLineChars="0"/>
-        <w:rPr>
-          <w:rFonts w:hint="default"/>
-          <w:lang w:val="en"/>
-        </w:rPr>
-      </w:pPr>
-    </w:p>
-    <w:p>
-      <w:pPr>
-        <w:ind w:firstLine="420" w:firstLineChars="0"/>
-        <w:rPr>
-          <w:rFonts w:hint="default"/>
-          <w:lang w:val="en"/>
-        </w:rPr>
-      </w:pPr>
-      <w:r>
-        <w:rPr>
-          <w:rFonts w:hint="default"/>
-          <w:lang w:val="en"/>
-        </w:rPr>
-        <w:t>Apply Damage</w:t>
+      <w:r>
+        <w:rPr>
+          <w:rFonts w:hint="default"/>
+          <w:lang w:val="en"/>
+        </w:rPr>
+        <w:t>Check for defeat</w:t>
+      </w:r>
+    </w:p>
+    <w:p>
+      <w:pPr>
+        <w:pBdr>
+          <w:bottom w:val="single" w:color="auto" w:sz="4" w:space="0"/>
+        </w:pBdr>
+        <w:ind w:left="0" w:leftChars="0" w:firstLine="0" w:firstLineChars="0"/>
+        <w:rPr>
+          <w:rFonts w:hint="default"/>
+          <w:lang w:val="en"/>
+        </w:rPr>
+      </w:pPr>
+    </w:p>
+    <w:p>
+      <w:pPr>
+        <w:ind w:left="0" w:leftChars="0" w:firstLine="0" w:firstLineChars="0"/>
+        <w:rPr>
+          <w:rFonts w:hint="default"/>
+          <w:lang w:val="en"/>
+        </w:rPr>
+      </w:pPr>
+    </w:p>
+    <w:p>
+      <w:pPr>
+        <w:rPr>
+          <w:rFonts w:hint="default"/>
+          <w:lang w:val="en"/>
+        </w:rPr>
+      </w:pPr>
+      <w:r>
+        <w:rPr>
+          <w:rFonts w:hint="default"/>
+          <w:lang w:val="en"/>
+        </w:rPr>
+        <w:t>Possible Responses:</w:t>
+      </w:r>
+    </w:p>
+    <w:p>
+      <w:pPr>
+        <w:ind w:firstLine="420" w:firstLineChars="0"/>
+        <w:rPr>
+          <w:rFonts w:hint="default"/>
+          <w:lang w:val="en"/>
+        </w:rPr>
+      </w:pPr>
+      <w:r>
+        <w:rPr>
+          <w:rFonts w:hint="default"/>
+          <w:lang w:val="en"/>
+        </w:rPr>
+        <w:t>No Damage</w:t>
       </w:r>
     </w:p>
     <w:p>
@@ -450,7 +442,32 @@
           <w:rFonts w:hint="default"/>
           <w:lang w:val="en"/>
         </w:rPr>
-        <w:t>Check for defeat condition</w:t>
+        <w:t>Doge, Block, Parry</w:t>
+      </w:r>
+    </w:p>
+    <w:p>
+      <w:pPr>
+        <w:ind w:firstLine="420" w:firstLineChars="0"/>
+        <w:rPr>
+          <w:rFonts w:hint="default"/>
+          <w:lang w:val="en"/>
+        </w:rPr>
+      </w:pPr>
+    </w:p>
+    <w:p>
+      <w:pPr>
+        <w:ind w:firstLine="420" w:firstLineChars="0"/>
+        <w:rPr>
+          <w:rFonts w:hint="default"/>
+          <w:lang w:val="en"/>
+        </w:rPr>
+      </w:pPr>
+      <w:r>
+        <w:rPr>
+          <w:rFonts w:hint="default"/>
+          <w:lang w:val="en"/>
+        </w:rPr>
+        <w:t>Reduce Damage</w:t>
       </w:r>
     </w:p>
     <w:p>
@@ -461,21 +478,12 @@
           <w:lang w:val="en"/>
         </w:rPr>
       </w:pPr>
-    </w:p>
-    <w:p>
-      <w:pPr>
-        <w:ind w:firstLine="420" w:firstLineChars="0"/>
-        <w:rPr>
-          <w:rFonts w:hint="default"/>
-          <w:lang w:val="en"/>
-        </w:rPr>
-      </w:pPr>
-      <w:r>
-        <w:rPr>
-          <w:rFonts w:hint="default"/>
-          <w:lang w:val="en"/>
-        </w:rPr>
-        <w:t>Apply response</w:t>
+      <w:r>
+        <w:rPr>
+          <w:rFonts w:hint="default"/>
+          <w:lang w:val="en"/>
+        </w:rPr>
+        <w:t>Defend</w:t>
       </w:r>
     </w:p>
     <w:p>
@@ -486,12 +494,21 @@
           <w:lang w:val="en"/>
         </w:rPr>
       </w:pPr>
-      <w:r>
-        <w:rPr>
-          <w:rFonts w:hint="default"/>
-          <w:lang w:val="en"/>
-        </w:rPr>
-        <w:t>Check for defeat condition</w:t>
+    </w:p>
+    <w:p>
+      <w:pPr>
+        <w:ind w:firstLine="420" w:firstLineChars="0"/>
+        <w:rPr>
+          <w:rFonts w:hint="default"/>
+          <w:lang w:val="en"/>
+        </w:rPr>
+      </w:pPr>
+      <w:r>
+        <w:rPr>
+          <w:rFonts w:hint="default"/>
+          <w:lang w:val="en"/>
+        </w:rPr>
+        <w:t>Return Damage</w:t>
       </w:r>
     </w:p>
     <w:p>
@@ -502,21 +519,78 @@
           <w:lang w:val="en"/>
         </w:rPr>
       </w:pPr>
-    </w:p>
-    <w:p>
-      <w:pPr>
-        <w:ind w:firstLine="420" w:firstLineChars="0"/>
-        <w:rPr>
-          <w:rFonts w:hint="default"/>
-          <w:lang w:val="en"/>
-        </w:rPr>
-      </w:pPr>
-      <w:r>
-        <w:rPr>
-          <w:rFonts w:hint="default"/>
-          <w:lang w:val="en"/>
-        </w:rPr>
-        <w:t>Apply Ailment</w:t>
+      <w:r>
+        <w:rPr>
+          <w:rFonts w:hint="default"/>
+          <w:lang w:val="en"/>
+        </w:rPr>
+        <w:t>Riposte, Thorns</w:t>
+      </w:r>
+    </w:p>
+    <w:p>
+      <w:pPr>
+        <w:pBdr>
+          <w:bottom w:val="single" w:color="auto" w:sz="4" w:space="0"/>
+        </w:pBdr>
+        <w:rPr>
+          <w:rFonts w:hint="default"/>
+          <w:lang w:val="en"/>
+        </w:rPr>
+      </w:pPr>
+    </w:p>
+    <w:p>
+      <w:pPr>
+        <w:rPr>
+          <w:rFonts w:hint="default"/>
+          <w:lang w:val="en"/>
+        </w:rPr>
+      </w:pPr>
+    </w:p>
+    <w:p>
+      <w:pPr>
+        <w:rPr>
+          <w:rFonts w:hint="default"/>
+          <w:lang w:val="en"/>
+        </w:rPr>
+      </w:pPr>
+      <w:r>
+        <w:rPr>
+          <w:rFonts w:hint="default"/>
+          <w:lang w:val="en"/>
+        </w:rPr>
+        <w:t>Afflictions:</w:t>
+      </w:r>
+    </w:p>
+    <w:p>
+      <w:pPr>
+        <w:ind w:firstLine="420" w:firstLineChars="0"/>
+        <w:rPr>
+          <w:rFonts w:hint="default"/>
+          <w:lang w:val="en"/>
+        </w:rPr>
+      </w:pPr>
+      <w:r>
+        <w:rPr>
+          <w:rFonts w:hint="default"/>
+          <w:lang w:val="en"/>
+        </w:rPr>
+        <w:t xml:space="preserve">Slow, </w:t>
+      </w:r>
+    </w:p>
+    <w:p>
+      <w:pPr>
+        <w:ind w:firstLine="420" w:firstLineChars="0"/>
+        <w:rPr>
+          <w:rFonts w:hint="default"/>
+          <w:lang w:val="en"/>
+        </w:rPr>
+      </w:pPr>
+      <w:r>
+        <w:rPr>
+          <w:rFonts w:hint="default"/>
+          <w:lang w:val="en"/>
+        </w:rPr>
+        <w:t>Damage over Time</w:t>
       </w:r>
     </w:p>
     <w:p>
@@ -532,32 +606,119 @@
           <w:rFonts w:hint="default"/>
           <w:lang w:val="en"/>
         </w:rPr>
-        <w:t>Check for defeat condition</w:t>
-      </w:r>
-    </w:p>
-    <w:p>
-      <w:pPr>
-        <w:ind w:firstLine="420" w:firstLineChars="0"/>
-        <w:rPr>
-          <w:rFonts w:hint="default"/>
-          <w:lang w:val="en"/>
-        </w:rPr>
-      </w:pPr>
-    </w:p>
-    <w:p>
-      <w:pPr>
-        <w:ind w:firstLine="420" w:firstLineChars="0"/>
-        <w:rPr>
-          <w:rFonts w:hint="default"/>
-          <w:lang w:val="en"/>
-        </w:rPr>
-      </w:pPr>
-      <w:r>
-        <w:rPr>
-          <w:rFonts w:hint="default"/>
-          <w:lang w:val="en"/>
-        </w:rPr>
-        <w:t>Apply response Ailment</w:t>
+        <w:t xml:space="preserve">Bleeding - Damage applied at end of each combat round </w:t>
+      </w:r>
+    </w:p>
+    <w:p>
+      <w:pPr>
+        <w:ind w:left="840" w:leftChars="0" w:firstLine="420" w:firstLineChars="0"/>
+        <w:rPr>
+          <w:rFonts w:hint="default"/>
+          <w:lang w:val="en"/>
+        </w:rPr>
+      </w:pPr>
+      <w:r>
+        <w:rPr>
+          <w:rFonts w:hint="default"/>
+          <w:lang w:val="en"/>
+        </w:rPr>
+        <w:t>Duration: Lasts after combat - damage taken after each action.</w:t>
+      </w:r>
+    </w:p>
+    <w:p>
+      <w:pPr>
+        <w:ind w:left="840" w:leftChars="0" w:firstLine="420" w:firstLineChars="0"/>
+        <w:rPr>
+          <w:rFonts w:hint="default"/>
+          <w:lang w:val="en"/>
+        </w:rPr>
+      </w:pPr>
+      <w:r>
+        <w:rPr>
+          <w:rFonts w:hint="default"/>
+          <w:lang w:val="en"/>
+        </w:rPr>
+        <w:t>Damage slightly lessens with each affliction</w:t>
+      </w:r>
+    </w:p>
+    <w:p>
+      <w:pPr>
+        <w:ind w:left="840" w:leftChars="0" w:firstLine="420" w:firstLineChars="0"/>
+        <w:rPr>
+          <w:rFonts w:hint="default"/>
+          <w:lang w:val="en"/>
+        </w:rPr>
+      </w:pPr>
+      <w:r>
+        <w:rPr>
+          <w:rFonts w:hint="default"/>
+          <w:lang w:val="en"/>
+        </w:rPr>
+        <w:t>Requires bandages (player) or medical tent (town) to stop</w:t>
+      </w:r>
+    </w:p>
+    <w:p>
+      <w:pPr>
+        <w:ind w:left="840" w:leftChars="0" w:firstLine="420" w:firstLineChars="0"/>
+        <w:rPr>
+          <w:rFonts w:hint="default"/>
+          <w:lang w:val="en"/>
+        </w:rPr>
+      </w:pPr>
+      <w:r>
+        <w:rPr>
+          <w:rFonts w:hint="default"/>
+          <w:lang w:val="en"/>
+        </w:rPr>
+        <w:t>Chance to afflict increased by:</w:t>
+      </w:r>
+    </w:p>
+    <w:p>
+      <w:pPr>
+        <w:ind w:left="1260" w:leftChars="0" w:firstLine="420" w:firstLineChars="0"/>
+        <w:rPr>
+          <w:rFonts w:hint="default"/>
+          <w:lang w:val="en"/>
+        </w:rPr>
+      </w:pPr>
+      <w:r>
+        <w:rPr>
+          <w:rFonts w:hint="default"/>
+          <w:lang w:val="en"/>
+        </w:rPr>
+        <w:t>Low health (under 50%)</w:t>
+      </w:r>
+    </w:p>
+    <w:p>
+      <w:pPr>
+        <w:ind w:left="1260" w:leftChars="0" w:firstLine="420" w:firstLineChars="0"/>
+        <w:rPr>
+          <w:rFonts w:hint="default"/>
+          <w:lang w:val="en"/>
+        </w:rPr>
+      </w:pPr>
+      <w:r>
+        <w:rPr>
+          <w:rFonts w:hint="default"/>
+          <w:lang w:val="en"/>
+        </w:rPr>
+        <w:t>Sharpened weapons</w:t>
+      </w:r>
+    </w:p>
+    <w:p>
+      <w:pPr>
+        <w:ind w:left="1260" w:leftChars="0" w:firstLine="420" w:firstLineChars="0"/>
+        <w:rPr>
+          <w:rFonts w:hint="default"/>
+          <w:lang w:val="en"/>
+        </w:rPr>
+      </w:pPr>
+      <w:r>
+        <w:rPr>
+          <w:rFonts w:hint="default"/>
+          <w:lang w:val="en"/>
+        </w:rPr>
+        <w:t>Slashing and stabbing weapons</w:t>
       </w:r>
     </w:p>
     <w:p>
@@ -573,7 +734,55 @@
           <w:rFonts w:hint="default"/>
           <w:lang w:val="en"/>
         </w:rPr>
-        <w:t>Check for defeat condition</w:t>
+        <w:t>Venom - Damage applied when victim attacks (“Exertion causes poison to spread”)</w:t>
+      </w:r>
+    </w:p>
+    <w:p>
+      <w:pPr>
+        <w:ind w:left="840" w:leftChars="0" w:firstLine="420" w:firstLineChars="0"/>
+        <w:rPr>
+          <w:rFonts w:hint="default"/>
+          <w:lang w:val="en"/>
+        </w:rPr>
+      </w:pPr>
+      <w:r>
+        <w:rPr>
+          <w:rFonts w:hint="default"/>
+          <w:lang w:val="en"/>
+        </w:rPr>
+        <w:t>Can cause slow affliction.</w:t>
+      </w:r>
+    </w:p>
+    <w:p>
+      <w:pPr>
+        <w:ind w:left="840" w:leftChars="0" w:firstLine="420" w:firstLineChars="0"/>
+        <w:rPr>
+          <w:rFonts w:hint="default"/>
+          <w:lang w:val="en"/>
+        </w:rPr>
+      </w:pPr>
+      <w:r>
+        <w:rPr>
+          <w:rFonts w:hint="default"/>
+          <w:lang w:val="en"/>
+        </w:rPr>
+        <w:t>Duration: Duration of combat unless antidote is applied. Antidote gives immunity.</w:t>
+      </w:r>
+    </w:p>
+    <w:p>
+      <w:pPr>
+        <w:ind w:left="840" w:leftChars="0" w:firstLine="420" w:firstLineChars="0"/>
+        <w:rPr>
+          <w:rFonts w:hint="default"/>
+          <w:lang w:val="en"/>
+        </w:rPr>
+      </w:pPr>
+      <w:r>
+        <w:rPr>
+          <w:rFonts w:hint="default"/>
+          <w:lang w:val="en"/>
+        </w:rPr>
+        <w:t>Inflicted by venomous creatures and when applied to slashing/stabbing weapons</w:t>
       </w:r>
     </w:p>
     <w:p>
@@ -584,6 +793,63 @@
           <w:lang w:val="en"/>
         </w:rPr>
       </w:pPr>
+      <w:r>
+        <w:rPr>
+          <w:rFonts w:hint="default"/>
+          <w:lang w:val="en"/>
+        </w:rPr>
+        <w:t>Burning - Applied after every action (player and monster)</w:t>
+      </w:r>
+    </w:p>
+    <w:p>
+      <w:pPr>
+        <w:ind w:left="840" w:leftChars="0" w:firstLine="420" w:firstLineChars="0"/>
+        <w:rPr>
+          <w:rFonts w:hint="default"/>
+          <w:lang w:val="en"/>
+        </w:rPr>
+      </w:pPr>
+      <w:r>
+        <w:rPr>
+          <w:rFonts w:hint="default"/>
+          <w:lang w:val="en"/>
+        </w:rPr>
+        <w:t>Duration: 3 rounds</w:t>
+      </w:r>
+    </w:p>
+    <w:p>
+      <w:pPr>
+        <w:ind w:left="840" w:leftChars="0" w:firstLine="420" w:firstLineChars="0"/>
+        <w:rPr>
+          <w:rFonts w:hint="default"/>
+          <w:lang w:val="en"/>
+        </w:rPr>
+      </w:pPr>
+    </w:p>
+    <w:p>
+      <w:pPr>
+        <w:ind w:left="840" w:leftChars="0" w:firstLine="420" w:firstLineChars="0"/>
+        <w:rPr>
+          <w:rFonts w:hint="default"/>
+          <w:lang w:val="en"/>
+        </w:rPr>
+      </w:pPr>
+    </w:p>
+    <w:p>
+      <w:pPr>
+        <w:ind w:firstLine="420" w:firstLineChars="0"/>
+        <w:rPr>
+          <w:rFonts w:hint="default"/>
+          <w:lang w:val="en"/>
+        </w:rPr>
+      </w:pPr>
+      <w:r>
+        <w:rPr>
+          <w:rFonts w:hint="default"/>
+          <w:lang w:val="en"/>
+        </w:rPr>
+        <w:t>Stun</w:t>
+      </w:r>
     </w:p>
     <w:p>
       <w:pPr>
@@ -593,36 +859,12 @@
           <w:lang w:val="en"/>
         </w:rPr>
       </w:pPr>
-    </w:p>
-    <w:p>
-      <w:pPr>
-        <w:rPr>
-          <w:rFonts w:hint="default"/>
-          <w:lang w:val="en"/>
-        </w:rPr>
-      </w:pPr>
-      <w:r>
-        <w:rPr>
-          <w:rFonts w:hint="default"/>
-          <w:lang w:val="en"/>
-        </w:rPr>
-        <w:t>Possible Responses:</w:t>
-      </w:r>
-    </w:p>
-    <w:p>
-      <w:pPr>
-        <w:ind w:firstLine="420" w:firstLineChars="0"/>
-        <w:rPr>
-          <w:rFonts w:hint="default"/>
-          <w:lang w:val="en"/>
-        </w:rPr>
-      </w:pPr>
-      <w:r>
-        <w:rPr>
-          <w:rFonts w:hint="default"/>
-          <w:lang w:val="en"/>
-        </w:rPr>
-        <w:t>No Damage</w:t>
+      <w:r>
+        <w:rPr>
+          <w:rFonts w:hint="default"/>
+          <w:lang w:val="en"/>
+        </w:rPr>
+        <w:t>Can affect multiple turns...</w:t>
       </w:r>
     </w:p>
     <w:p>
@@ -638,32 +880,7 @@
           <w:rFonts w:hint="default"/>
           <w:lang w:val="en"/>
         </w:rPr>
-        <w:t>Doge, Block, Parry</w:t>
-      </w:r>
-    </w:p>
-    <w:p>
-      <w:pPr>
-        <w:ind w:firstLine="420" w:firstLineChars="0"/>
-        <w:rPr>
-          <w:rFonts w:hint="default"/>
-          <w:lang w:val="en"/>
-        </w:rPr>
-      </w:pPr>
-    </w:p>
-    <w:p>
-      <w:pPr>
-        <w:ind w:firstLine="420" w:firstLineChars="0"/>
-        <w:rPr>
-          <w:rFonts w:hint="default"/>
-          <w:lang w:val="en"/>
-        </w:rPr>
-      </w:pPr>
-      <w:r>
-        <w:rPr>
-          <w:rFonts w:hint="default"/>
-          <w:lang w:val="en"/>
-        </w:rPr>
-        <w:t>Reduce Damage</w:t>
+        <w:t>Victim slow = attacker slow + (attacker slow * n) + 1</w:t>
       </w:r>
     </w:p>
     <w:p>
@@ -679,98 +896,24 @@
           <w:rFonts w:hint="default"/>
           <w:lang w:val="en"/>
         </w:rPr>
-        <w:t>Defend</w:t>
-      </w:r>
-    </w:p>
-    <w:p>
-      <w:pPr>
-        <w:ind w:left="420" w:leftChars="0" w:firstLine="420" w:firstLineChars="0"/>
-        <w:rPr>
-          <w:rFonts w:hint="default"/>
-          <w:lang w:val="en"/>
-        </w:rPr>
-      </w:pPr>
-    </w:p>
-    <w:p>
-      <w:pPr>
-        <w:ind w:firstLine="420" w:firstLineChars="0"/>
-        <w:rPr>
-          <w:rFonts w:hint="default"/>
-          <w:lang w:val="en"/>
-        </w:rPr>
-      </w:pPr>
-      <w:r>
-        <w:rPr>
-          <w:rFonts w:hint="default"/>
-          <w:lang w:val="en"/>
-        </w:rPr>
-        <w:t>Return Damage</w:t>
-      </w:r>
-    </w:p>
-    <w:p>
-      <w:pPr>
-        <w:ind w:left="420" w:leftChars="0" w:firstLine="420" w:firstLineChars="0"/>
-        <w:rPr>
-          <w:rFonts w:hint="default"/>
-          <w:lang w:val="en"/>
-        </w:rPr>
-      </w:pPr>
-      <w:r>
-        <w:rPr>
-          <w:rFonts w:hint="default"/>
-          <w:lang w:val="en"/>
-        </w:rPr>
-        <w:t>Riposte, Thorns</w:t>
-      </w:r>
-    </w:p>
-    <w:p>
-      <w:pPr>
-        <w:ind w:left="420" w:leftChars="0" w:firstLine="420" w:firstLineChars="0"/>
-        <w:rPr>
-          <w:rFonts w:hint="default"/>
-          <w:lang w:val="en"/>
-        </w:rPr>
-      </w:pPr>
-    </w:p>
-    <w:p>
-      <w:pPr>
-        <w:ind w:firstLine="420" w:firstLineChars="0"/>
-        <w:rPr>
-          <w:rFonts w:hint="default"/>
-          <w:lang w:val="en"/>
-        </w:rPr>
-      </w:pPr>
-      <w:r>
-        <w:rPr>
-          <w:rFonts w:hint="default"/>
-          <w:lang w:val="en"/>
-        </w:rPr>
-        <w:t>Afflict</w:t>
-      </w:r>
-    </w:p>
-    <w:p>
-      <w:pPr>
-        <w:ind w:left="420" w:leftChars="0" w:firstLine="420" w:firstLineChars="0"/>
-        <w:rPr>
-          <w:rFonts w:hint="default"/>
-          <w:lang w:val="en"/>
-        </w:rPr>
-      </w:pPr>
-      <w:r>
-        <w:rPr>
-          <w:rFonts w:hint="default"/>
-          <w:lang w:val="en"/>
-        </w:rPr>
-        <w:t>Slow, DOT, Stun, weaken</w:t>
-      </w:r>
-    </w:p>
-    <w:p>
-      <w:pPr>
-        <w:rPr>
-          <w:rFonts w:hint="default"/>
-          <w:lang w:val="en"/>
-        </w:rPr>
-      </w:pPr>
+        <w:t xml:space="preserve"> </w:t>
+      </w:r>
+    </w:p>
+    <w:p>
+      <w:pPr>
+        <w:ind w:firstLine="420" w:firstLineChars="0"/>
+        <w:rPr>
+          <w:rFonts w:hint="default"/>
+          <w:lang w:val="en"/>
+        </w:rPr>
+      </w:pPr>
+      <w:r>
+        <w:rPr>
+          <w:rFonts w:hint="default"/>
+          <w:lang w:val="en"/>
+        </w:rPr>
+        <w:t>Weaken</w:t>
+      </w:r>
     </w:p>
     <w:p>
       <w:pPr>
@@ -793,6 +936,30 @@
           <w:lang w:val="en"/>
         </w:rPr>
         <w:t>Weapon Affliction ideas:</w:t>
+      </w:r>
+    </w:p>
+    <w:p>
+      <w:pPr>
+        <w:rPr>
+          <w:rFonts w:hint="default"/>
+          <w:lang w:val="en"/>
+        </w:rPr>
+      </w:pPr>
+    </w:p>
+    <w:p>
+      <w:pPr>
+        <w:ind w:firstLine="420" w:firstLineChars="0"/>
+        <w:rPr>
+          <w:rFonts w:hint="default"/>
+          <w:lang w:val="en"/>
+        </w:rPr>
+      </w:pPr>
+      <w:r>
+        <w:rPr>
+          <w:rFonts w:hint="default"/>
+          <w:lang w:val="en"/>
+        </w:rPr>
+        <w:t>Chance to afflict:</w:t>
       </w:r>
     </w:p>
     <w:p>
@@ -863,8 +1030,10 @@
     </w:p>
     <w:sectPr>
       <w:pgSz w:w="11906" w:h="16838"/>
-      <w:pgMar w:top="1440" w:right="1800" w:bottom="1440" w:left="1800" w:header="720" w:footer="720" w:gutter="0"/>
-      <w:cols w:space="720" w:num="1"/>
+      <w:pgMar w:top="360" w:right="360" w:bottom="360" w:left="360" w:header="720" w:footer="720" w:gutter="0"/>
+      <w:paperSrc/>
+      <w:cols w:space="0" w:num="1"/>
+      <w:rtlGutter w:val="0"/>
       <w:docGrid w:linePitch="360" w:charSpace="0"/>
     </w:sectPr>
   </w:body>

</xml_diff>

<commit_message>
Added low BP fatigue and recovered from disaster.
</commit_message>
<xml_diff>
--- a/requirements.docx
+++ b/requirements.docx
@@ -99,8 +99,6 @@
         </w:rPr>
         <w:t>Fix player’s damage bug (only performing 1/2?)</w:t>
       </w:r>
-      <w:bookmarkStart w:id="0" w:name="_GoBack"/>
-      <w:bookmarkEnd w:id="0"/>
     </w:p>
     <w:p>
       <w:pPr>
@@ -1040,6 +1038,8 @@
         </w:rPr>
         <w:t>Weapon damage range sets affliction change (20-80: 20 = 0%, 80=75%)</w:t>
       </w:r>
+      <w:bookmarkStart w:id="0" w:name="_GoBack"/>
+      <w:bookmarkEnd w:id="0"/>
     </w:p>
     <w:p>
       <w:pPr>
@@ -1056,6 +1056,362 @@
         </w:rPr>
         <w:t>Alternate actions like guard boost damage amount on next action.</w:t>
       </w:r>
+    </w:p>
+    <w:p>
+      <w:pPr>
+        <w:ind w:firstLine="420" w:firstLineChars="0"/>
+        <w:rPr>
+          <w:rFonts w:hint="default"/>
+          <w:lang w:val="en"/>
+        </w:rPr>
+      </w:pPr>
+    </w:p>
+    <w:p>
+      <w:pPr>
+        <w:ind w:firstLine="420" w:firstLineChars="0"/>
+        <w:rPr>
+          <w:rFonts w:hint="default"/>
+          <w:lang w:val="en"/>
+        </w:rPr>
+      </w:pPr>
+      <w:r>
+        <w:rPr>
+          <w:rFonts w:hint="default"/>
+          <w:lang w:val="en"/>
+        </w:rPr>
+        <w:t>Random Ideas:</w:t>
+      </w:r>
+    </w:p>
+    <w:p>
+      <w:pPr>
+        <w:numPr>
+          <w:ilvl w:val="0"/>
+          <w:numId w:val="1"/>
+        </w:numPr>
+        <w:tabs>
+          <w:tab w:val="clear" w:pos="420"/>
+        </w:tabs>
+        <w:ind w:left="0" w:leftChars="0" w:firstLine="420" w:firstLineChars="0"/>
+        <w:rPr>
+          <w:rFonts w:hint="default"/>
+          <w:sz w:val="20"/>
+          <w:szCs w:val="20"/>
+          <w:lang w:val="en"/>
+        </w:rPr>
+      </w:pPr>
+      <w:r>
+        <w:rPr>
+          <w:rFonts w:hint="default"/>
+          <w:lang w:val="en"/>
+        </w:rPr>
+        <w:t>Some monsters can only be defeated by certain afflictions (bleed).</w:t>
+      </w:r>
+    </w:p>
+    <w:p>
+      <w:pPr>
+        <w:numPr>
+          <w:ilvl w:val="0"/>
+          <w:numId w:val="1"/>
+        </w:numPr>
+        <w:tabs>
+          <w:tab w:val="clear" w:pos="420"/>
+        </w:tabs>
+        <w:ind w:left="0" w:leftChars="0" w:firstLine="420" w:firstLineChars="0"/>
+        <w:rPr>
+          <w:rFonts w:hint="default"/>
+          <w:sz w:val="20"/>
+          <w:szCs w:val="20"/>
+          <w:lang w:val="en"/>
+        </w:rPr>
+      </w:pPr>
+      <w:r>
+        <w:rPr>
+          <w:rFonts w:hint="default"/>
+          <w:lang w:val="en"/>
+        </w:rPr>
+        <w:t>Combat rounds = 200 initiative units</w:t>
+      </w:r>
+    </w:p>
+    <w:p>
+      <w:pPr>
+        <w:numPr>
+          <w:ilvl w:val="0"/>
+          <w:numId w:val="1"/>
+        </w:numPr>
+        <w:tabs>
+          <w:tab w:val="clear" w:pos="420"/>
+        </w:tabs>
+        <w:ind w:left="0" w:leftChars="0" w:firstLine="420" w:firstLineChars="0"/>
+        <w:rPr>
+          <w:rFonts w:hint="default"/>
+          <w:sz w:val="20"/>
+          <w:szCs w:val="20"/>
+          <w:lang w:val="en"/>
+        </w:rPr>
+      </w:pPr>
+      <w:r>
+        <w:rPr>
+          <w:rFonts w:hint="default"/>
+          <w:sz w:val="20"/>
+          <w:szCs w:val="20"/>
+          <w:lang w:val="en"/>
+        </w:rPr>
+        <w:t>Strength increases damage/carry weight/armor capability.</w:t>
+      </w:r>
+    </w:p>
+    <w:p>
+      <w:pPr>
+        <w:numPr>
+          <w:ilvl w:val="0"/>
+          <w:numId w:val="1"/>
+        </w:numPr>
+        <w:tabs>
+          <w:tab w:val="clear" w:pos="420"/>
+        </w:tabs>
+        <w:ind w:left="0" w:leftChars="0" w:firstLine="420" w:firstLineChars="0"/>
+        <w:rPr>
+          <w:rFonts w:hint="default"/>
+          <w:sz w:val="20"/>
+          <w:szCs w:val="20"/>
+          <w:lang w:val="en"/>
+        </w:rPr>
+      </w:pPr>
+      <w:r>
+        <w:rPr>
+          <w:rFonts w:hint="default"/>
+          <w:sz w:val="20"/>
+          <w:szCs w:val="20"/>
+          <w:lang w:val="en"/>
+        </w:rPr>
+        <w:t xml:space="preserve">When minimum strength requirements for armor/weapon not met, player suffers penalty. </w:t>
+      </w:r>
+    </w:p>
+    <w:p>
+      <w:pPr>
+        <w:numPr>
+          <w:ilvl w:val="0"/>
+          <w:numId w:val="1"/>
+        </w:numPr>
+        <w:tabs>
+          <w:tab w:val="clear" w:pos="420"/>
+        </w:tabs>
+        <w:ind w:left="0" w:leftChars="0" w:firstLine="420" w:firstLineChars="0"/>
+        <w:rPr>
+          <w:rFonts w:hint="default"/>
+          <w:sz w:val="20"/>
+          <w:szCs w:val="20"/>
+          <w:lang w:val="en"/>
+        </w:rPr>
+      </w:pPr>
+      <w:r>
+        <w:rPr>
+          <w:rFonts w:hint="default"/>
+          <w:sz w:val="20"/>
+          <w:szCs w:val="20"/>
+          <w:lang w:val="en"/>
+        </w:rPr>
+        <w:t>All equipment can be used.</w:t>
+      </w:r>
+    </w:p>
+    <w:p>
+      <w:pPr>
+        <w:numPr>
+          <w:ilvl w:val="0"/>
+          <w:numId w:val="1"/>
+        </w:numPr>
+        <w:tabs>
+          <w:tab w:val="clear" w:pos="420"/>
+        </w:tabs>
+        <w:ind w:left="0" w:leftChars="0" w:firstLine="420" w:firstLineChars="0"/>
+        <w:rPr>
+          <w:rFonts w:hint="default"/>
+          <w:sz w:val="20"/>
+          <w:szCs w:val="20"/>
+          <w:lang w:val="en"/>
+        </w:rPr>
+      </w:pPr>
+      <w:r>
+        <w:rPr>
+          <w:rFonts w:hint="default"/>
+          <w:sz w:val="20"/>
+          <w:szCs w:val="20"/>
+          <w:lang w:val="en"/>
+        </w:rPr>
+        <w:t xml:space="preserve">Unarmored option. </w:t>
+      </w:r>
+    </w:p>
+    <w:p>
+      <w:pPr>
+        <w:numPr>
+          <w:ilvl w:val="0"/>
+          <w:numId w:val="1"/>
+        </w:numPr>
+        <w:tabs>
+          <w:tab w:val="clear" w:pos="420"/>
+        </w:tabs>
+        <w:ind w:left="0" w:leftChars="0" w:firstLine="420" w:firstLineChars="0"/>
+        <w:rPr>
+          <w:rFonts w:hint="default"/>
+          <w:sz w:val="20"/>
+          <w:szCs w:val="20"/>
+          <w:lang w:val="en"/>
+        </w:rPr>
+      </w:pPr>
+      <w:r>
+        <w:rPr>
+          <w:rFonts w:hint="default"/>
+          <w:sz w:val="20"/>
+          <w:szCs w:val="20"/>
+          <w:lang w:val="en"/>
+        </w:rPr>
+        <w:t xml:space="preserve">Evasion ability. Increases with light armor. </w:t>
+      </w:r>
+    </w:p>
+    <w:p>
+      <w:pPr>
+        <w:numPr>
+          <w:ilvl w:val="0"/>
+          <w:numId w:val="1"/>
+        </w:numPr>
+        <w:tabs>
+          <w:tab w:val="clear" w:pos="420"/>
+        </w:tabs>
+        <w:ind w:left="0" w:leftChars="0" w:firstLine="420" w:firstLineChars="0"/>
+        <w:rPr>
+          <w:rFonts w:hint="default"/>
+          <w:sz w:val="20"/>
+          <w:szCs w:val="20"/>
+          <w:lang w:val="en"/>
+        </w:rPr>
+      </w:pPr>
+      <w:r>
+        <w:rPr>
+          <w:rFonts w:hint="default"/>
+          <w:sz w:val="20"/>
+          <w:szCs w:val="20"/>
+          <w:lang w:val="en"/>
+        </w:rPr>
+        <w:t>Bandages/bind wounds stops/slows bleeding.</w:t>
+      </w:r>
+    </w:p>
+    <w:p>
+      <w:pPr>
+        <w:numPr>
+          <w:ilvl w:val="0"/>
+          <w:numId w:val="1"/>
+        </w:numPr>
+        <w:tabs>
+          <w:tab w:val="clear" w:pos="420"/>
+        </w:tabs>
+        <w:ind w:left="0" w:leftChars="0" w:firstLine="420" w:firstLineChars="0"/>
+        <w:rPr>
+          <w:rFonts w:hint="default"/>
+          <w:sz w:val="20"/>
+          <w:szCs w:val="20"/>
+          <w:lang w:val="en"/>
+        </w:rPr>
+      </w:pPr>
+      <w:r>
+        <w:rPr>
+          <w:rFonts w:hint="default"/>
+          <w:sz w:val="20"/>
+          <w:szCs w:val="20"/>
+          <w:lang w:val="en"/>
+        </w:rPr>
+        <w:t>Multiple character fights (allies and monsters).</w:t>
+      </w:r>
+    </w:p>
+    <w:p>
+      <w:pPr>
+        <w:numPr>
+          <w:ilvl w:val="0"/>
+          <w:numId w:val="1"/>
+        </w:numPr>
+        <w:tabs>
+          <w:tab w:val="clear" w:pos="420"/>
+        </w:tabs>
+        <w:ind w:left="0" w:leftChars="0" w:firstLine="420" w:firstLineChars="0"/>
+        <w:rPr>
+          <w:rFonts w:hint="default"/>
+          <w:sz w:val="20"/>
+          <w:szCs w:val="20"/>
+          <w:lang w:val="en"/>
+        </w:rPr>
+      </w:pPr>
+      <w:r>
+        <w:rPr>
+          <w:rFonts w:hint="default"/>
+          <w:sz w:val="20"/>
+          <w:szCs w:val="20"/>
+          <w:lang w:val="en"/>
+        </w:rPr>
+        <w:t>Befriend monsters.</w:t>
+      </w:r>
+    </w:p>
+    <w:p>
+      <w:pPr>
+        <w:numPr>
+          <w:ilvl w:val="0"/>
+          <w:numId w:val="1"/>
+        </w:numPr>
+        <w:tabs>
+          <w:tab w:val="clear" w:pos="420"/>
+        </w:tabs>
+        <w:ind w:left="0" w:leftChars="0" w:firstLine="420" w:firstLineChars="0"/>
+        <w:rPr>
+          <w:rFonts w:hint="default"/>
+          <w:sz w:val="20"/>
+          <w:szCs w:val="20"/>
+          <w:lang w:val="en"/>
+        </w:rPr>
+      </w:pPr>
+      <w:r>
+        <w:rPr>
+          <w:rFonts w:hint="default"/>
+          <w:sz w:val="20"/>
+          <w:szCs w:val="20"/>
+          <w:lang w:val="en"/>
+        </w:rPr>
+        <w:t>Chance to flee affected by weight, BP, enemy BP.</w:t>
+      </w:r>
+    </w:p>
+    <w:p>
+      <w:pPr>
+        <w:numPr>
+          <w:ilvl w:val="0"/>
+          <w:numId w:val="1"/>
+        </w:numPr>
+        <w:tabs>
+          <w:tab w:val="clear" w:pos="420"/>
+        </w:tabs>
+        <w:ind w:left="0" w:leftChars="0" w:firstLine="420" w:firstLineChars="0"/>
+        <w:rPr>
+          <w:rFonts w:hint="default"/>
+          <w:sz w:val="20"/>
+          <w:szCs w:val="20"/>
+          <w:lang w:val="en"/>
+        </w:rPr>
+      </w:pPr>
+      <w:r>
+        <w:rPr>
+          <w:rFonts w:hint="default"/>
+          <w:sz w:val="20"/>
+          <w:szCs w:val="20"/>
+          <w:lang w:val="en"/>
+        </w:rPr>
+        <w:t>Defending increases damage next turn.</w:t>
+      </w:r>
+    </w:p>
+    <w:p>
+      <w:pPr>
+        <w:ind w:firstLine="420" w:firstLineChars="0"/>
+        <w:rPr>
+          <w:rFonts w:hint="default"/>
+          <w:sz w:val="20"/>
+          <w:szCs w:val="20"/>
+          <w:lang w:val="en"/>
+        </w:rPr>
+      </w:pPr>
     </w:p>
     <w:p>
       <w:pPr>
@@ -1100,6 +1456,34 @@
     </w:sectPr>
   </w:body>
 </w:document>
+</file>
+
+<file path=word/numbering.xml><?xml version="1.0" encoding="utf-8"?>
+<w:numbering xmlns:wpc="http://schemas.microsoft.com/office/word/2010/wordprocessingCanvas" xmlns:mc="http://schemas.openxmlformats.org/markup-compatibility/2006" xmlns:o="urn:schemas-microsoft-com:office:office" xmlns:r="http://schemas.openxmlformats.org/officeDocument/2006/relationships" xmlns:m="http://schemas.openxmlformats.org/officeDocument/2006/math" xmlns:v="urn:schemas-microsoft-com:vml" xmlns:wp14="http://schemas.microsoft.com/office/word/2010/wordprocessingDrawing" xmlns:wp="http://schemas.openxmlformats.org/drawingml/2006/wordprocessingDrawing" xmlns:w10="urn:schemas-microsoft-com:office:word" xmlns:w="http://schemas.openxmlformats.org/wordprocessingml/2006/main" xmlns:w14="http://schemas.microsoft.com/office/word/2010/wordml" xmlns:wpg="http://schemas.microsoft.com/office/word/2010/wordprocessingGroup" xmlns:wpi="http://schemas.microsoft.com/office/word/2010/wordprocessingInk" xmlns:wne="http://schemas.microsoft.com/office/word/2006/wordml" xmlns:wps="http://schemas.microsoft.com/office/word/2010/wordprocessingShape" mc:Ignorable="w14 wp14">
+  <w:abstractNum w:abstractNumId="0">
+    <w:nsid w:val="DDFEA117"/>
+    <w:multiLevelType w:val="singleLevel"/>
+    <w:tmpl w:val="DDFEA117"/>
+    <w:lvl w:ilvl="0" w:tentative="0">
+      <w:start w:val="1"/>
+      <w:numFmt w:val="bullet"/>
+      <w:lvlText w:val=""/>
+      <w:lvlJc w:val="left"/>
+      <w:pPr>
+        <w:tabs>
+          <w:tab w:val="left" w:pos="420"/>
+        </w:tabs>
+        <w:ind w:left="420" w:leftChars="0" w:hanging="420" w:firstLineChars="0"/>
+      </w:pPr>
+      <w:rPr>
+        <w:rFonts w:hint="default" w:ascii="Wingdings" w:hAnsi="Wingdings"/>
+      </w:rPr>
+    </w:lvl>
+  </w:abstractNum>
+  <w:num w:numId="1">
+    <w:abstractNumId w:val="0"/>
+  </w:num>
+</w:numbering>
 </file>
 
 <file path=word/styles.xml><?xml version="1.0" encoding="utf-8"?>

</xml_diff>

<commit_message>
Added debug mode and cleaned up my combat.h mess.
</commit_message>
<xml_diff>
--- a/requirements.docx
+++ b/requirements.docx
@@ -1022,24 +1022,24 @@
         </w:rPr>
         <w:t>Chance to afflict:</w:t>
       </w:r>
-    </w:p>
-    <w:p>
-      <w:pPr>
-        <w:ind w:firstLine="420" w:firstLineChars="0"/>
-        <w:rPr>
-          <w:rFonts w:hint="default"/>
-          <w:lang w:val="en"/>
-        </w:rPr>
-      </w:pPr>
-      <w:r>
-        <w:rPr>
-          <w:rFonts w:hint="default"/>
-          <w:lang w:val="en"/>
-        </w:rPr>
-        <w:t>Weapon damage range sets affliction change (20-80: 20 = 0%, 80=75%)</w:t>
-      </w:r>
       <w:bookmarkStart w:id="0" w:name="_GoBack"/>
       <w:bookmarkEnd w:id="0"/>
+    </w:p>
+    <w:p>
+      <w:pPr>
+        <w:ind w:firstLine="420" w:firstLineChars="0"/>
+        <w:rPr>
+          <w:rFonts w:hint="default"/>
+          <w:lang w:val="en"/>
+        </w:rPr>
+      </w:pPr>
+      <w:r>
+        <w:rPr>
+          <w:rFonts w:hint="default"/>
+          <w:lang w:val="en"/>
+        </w:rPr>
+        <w:t>Weapon damage range sets affliction change (20-80: 20 = 0%, 80=75%)</w:t>
+      </w:r>
     </w:p>
     <w:p>
       <w:pPr>

</xml_diff>